<commit_message>
Added content in introduction and some re-ogranization
</commit_message>
<xml_diff>
--- a/Manuscript/output/Climate-Change.docx
+++ b/Manuscript/output/Climate-Change.docx
@@ -21,7 +21,7 @@
         <w:pStyle w:val="Date"/>
       </w:pPr>
       <w:r>
-        <w:t xml:space="preserve">24</w:t>
+        <w:t xml:space="preserve">26</w:t>
       </w:r>
       <w:r>
         <w:t xml:space="preserve"> </w:t>
@@ -36,7 +36,7 @@
         <w:t xml:space="preserve">2021</w:t>
       </w:r>
     </w:p>
-    <w:bookmarkStart w:id="20" w:name="introduction"/>
+    <w:bookmarkStart w:id="26" w:name="introduction"/>
     <w:p>
       <w:pPr>
         <w:pStyle w:val="Heading1"/>
@@ -45,8 +45,261 @@
         <w:t xml:space="preserve">Introduction</w:t>
       </w:r>
     </w:p>
-    <w:bookmarkEnd w:id="20"/>
-    <w:bookmarkStart w:id="21" w:name="history"/>
+    <w:bookmarkStart w:id="25" w:name="what-is-climate-change"/>
+    <w:p>
+      <w:pPr>
+        <w:pStyle w:val="Heading2"/>
+      </w:pPr>
+      <w:r>
+        <w:t xml:space="preserve">What is Climate Change?</w:t>
+      </w:r>
+    </w:p>
+    <w:p>
+      <w:pPr>
+        <w:pStyle w:val="FirstParagraph"/>
+      </w:pPr>
+      <w:r>
+        <w:t xml:space="preserve">Before diving into the discussion about the existing actors and pathways for addressing climate change, we will briefly go through some key terms and concepts that will frame the way you understand the timeline of events.</w:t>
+      </w:r>
+    </w:p>
+    <w:p>
+      <w:pPr>
+        <w:pStyle w:val="BodyText"/>
+      </w:pPr>
+      <w:r>
+        <w:t xml:space="preserve">First off, what is climate change and more specifically what does</w:t>
+      </w:r>
+      <w:r>
+        <w:t xml:space="preserve"> </w:t>
+      </w:r>
+      <w:r>
+        <w:t xml:space="preserve">“</w:t>
+      </w:r>
+      <w:r>
+        <w:t xml:space="preserve">anthropogenic</w:t>
+      </w:r>
+      <w:r>
+        <w:t xml:space="preserve">”</w:t>
+      </w:r>
+      <w:r>
+        <w:t xml:space="preserve"> </w:t>
+      </w:r>
+      <w:r>
+        <w:t xml:space="preserve">mean?</w:t>
+      </w:r>
+    </w:p>
+    <w:p>
+      <w:pPr>
+        <w:numPr>
+          <w:ilvl w:val="0"/>
+          <w:numId w:val="1001"/>
+        </w:numPr>
+      </w:pPr>
+      <w:r>
+        <w:t xml:space="preserve">Anthropogenic cc: development + fossil fuels = emissions, warming etc. (50 words)</w:t>
+      </w:r>
+    </w:p>
+    <w:p>
+      <w:pPr>
+        <w:numPr>
+          <w:ilvl w:val="1"/>
+          <w:numId w:val="1002"/>
+        </w:numPr>
+      </w:pPr>
+      <w:r>
+        <w:t xml:space="preserve">Legacies of colonialism and racial injustice (35 words)</w:t>
+      </w:r>
+    </w:p>
+    <w:p>
+      <w:pPr>
+        <w:numPr>
+          <w:ilvl w:val="1"/>
+          <w:numId w:val="1002"/>
+        </w:numPr>
+      </w:pPr>
+      <w:r>
+        <w:t xml:space="preserve">Example(s): extraction from X country to be used in Y country to accumulate wealth/develop</w:t>
+      </w:r>
+    </w:p>
+    <w:p>
+      <w:pPr>
+        <w:numPr>
+          <w:ilvl w:val="0"/>
+          <w:numId w:val="1001"/>
+        </w:numPr>
+      </w:pPr>
+      <w:r>
+        <w:t xml:space="preserve">Climate Justice</w:t>
+      </w:r>
+    </w:p>
+    <w:p>
+      <w:pPr>
+        <w:numPr>
+          <w:ilvl w:val="1"/>
+          <w:numId w:val="1003"/>
+        </w:numPr>
+        <w:pStyle w:val="Compact"/>
+      </w:pPr>
+      <w:r>
+        <w:t xml:space="preserve">Example: Lowest emitting nations feeling the most violent impacts (former colonies)</w:t>
+      </w:r>
+    </w:p>
+    <w:p>
+      <w:pPr>
+        <w:numPr>
+          <w:ilvl w:val="0"/>
+          <w:numId w:val="1001"/>
+        </w:numPr>
+      </w:pPr>
+      <w:r>
+        <w:t xml:space="preserve">What is loss damage (max 20 words)</w:t>
+      </w:r>
+    </w:p>
+    <w:p>
+      <w:pPr>
+        <w:numPr>
+          <w:ilvl w:val="1"/>
+          <w:numId w:val="1004"/>
+        </w:numPr>
+        <w:pStyle w:val="Compact"/>
+      </w:pPr>
+      <w:r>
+        <w:t xml:space="preserve">Real-world example (max 30 w)</w:t>
+      </w:r>
+    </w:p>
+    <w:p>
+      <w:pPr>
+        <w:numPr>
+          <w:ilvl w:val="0"/>
+          <w:numId w:val="1001"/>
+        </w:numPr>
+      </w:pPr>
+      <w:r>
+        <w:t xml:space="preserve">How do these all relate to development? (25 words)</w:t>
+      </w:r>
+    </w:p>
+    <w:p>
+      <w:pPr>
+        <w:numPr>
+          <w:ilvl w:val="0"/>
+          <w:numId w:val="1001"/>
+        </w:numPr>
+      </w:pPr>
+      <w:r>
+        <w:t xml:space="preserve">Transition sentence to timeline history section (25 words)</w:t>
+      </w:r>
+    </w:p>
+    <w:p>
+      <w:pPr>
+        <w:pStyle w:val="FirstParagraph"/>
+      </w:pPr>
+      <w:r>
+        <w:t xml:space="preserve">When talking about climate change, two main dimensions come up in this conversation: mitigation and adaptation. These two dimensions are usually talked about in terms of solutions or responses to their associated issues. To familiarize ourselves with these concepts, we will look into their definitions and illustrate a few examples.</w:t>
+      </w:r>
+    </w:p>
+    <w:p>
+      <w:pPr>
+        <w:pStyle w:val="BodyText"/>
+      </w:pPr>
+      <w:r>
+        <w:t xml:space="preserve">UNFCCC defines climate change mitigation as</w:t>
+      </w:r>
+      <w:r>
+        <w:t xml:space="preserve"> </w:t>
+      </w:r>
+      <w:r>
+        <w:t xml:space="preserve">“</w:t>
+      </w:r>
+      <w:r>
+        <w:t xml:space="preserve">the human intervention to reduce the sources or enhances the sinks of greenhouse gases.</w:t>
+      </w:r>
+      <w:r>
+        <w:t xml:space="preserve">”</w:t>
+      </w:r>
+      <w:r>
+        <w:rPr>
+          <w:rStyle w:val="FootnoteReference"/>
+        </w:rPr>
+        <w:footnoteReference w:id="20"/>
+      </w:r>
+      <w:r>
+        <w:t xml:space="preserve"> </w:t>
+      </w:r>
+      <w:r>
+        <w:t xml:space="preserve">Some these interventions include national-level policies to reduce GHG emissions by regulating various sectors, such as industry or transportation. Another mitigation intervention would be individuals reducing their consumption of fossil fuels or GHG-emitting activities. Lastly, increasing the capacity of carbon sinks that absorb CO_2 from the atmosphere through planting trees or implementing other technologies that capture and store Carbon is an example of climate change mitigation.</w:t>
+      </w:r>
+    </w:p>
+    <w:p>
+      <w:pPr>
+        <w:pStyle w:val="BodyText"/>
+      </w:pPr>
+      <w:r>
+        <w:t xml:space="preserve">Climate change adaptation, on the other hand, is defined as the responses to either real or expected climate change-related events that reduces the harms from these effects or produces potential opportunities.</w:t>
+      </w:r>
+      <w:r>
+        <w:rPr>
+          <w:rStyle w:val="FootnoteReference"/>
+        </w:rPr>
+        <w:footnoteReference w:id="22"/>
+      </w:r>
+      <w:r>
+        <w:t xml:space="preserve"> </w:t>
+      </w:r>
+      <w:r>
+        <w:t xml:space="preserve">Some example of climate change adaptive responses national adaptation plans (NAP), projects that protect communities from sea-level rises, and agricultural policies that respond to persistent droughts.</w:t>
+      </w:r>
+    </w:p>
+    <w:p>
+      <w:pPr>
+        <w:pStyle w:val="BodyText"/>
+      </w:pPr>
+      <w:r>
+        <w:t xml:space="preserve">Finally, the increasing climate-related events have caused much harm to many communities around the world. These impacts brought on a global conversation on issues of loss and damage due to climate-related events.</w:t>
+      </w:r>
+      <w:r>
+        <w:rPr>
+          <w:rStyle w:val="FootnoteReference"/>
+        </w:rPr>
+        <w:footnoteReference w:id="23"/>
+      </w:r>
+      <w:r>
+        <w:t xml:space="preserve"> </w:t>
+      </w:r>
+      <w:r>
+        <w:rPr>
+          <w:bCs/>
+          <w:b/>
+        </w:rPr>
+        <w:t xml:space="preserve">[MISSING EXAMPLES OF LOSS AND DAMAGE]</w:t>
+      </w:r>
+    </w:p>
+    <w:p>
+      <w:pPr>
+        <w:pStyle w:val="BodyText"/>
+      </w:pPr>
+      <w:r>
+        <w:t xml:space="preserve">In order to fully get the picture of how these concepts and terminologies came about in the conversation on global development and climate change, it is important the history of actors and frameworks that shaped the ideas and translated</w:t>
+      </w:r>
+      <w:r>
+        <w:t xml:space="preserve"> </w:t>
+      </w:r>
+      <w:r>
+        <w:rPr>
+          <w:bCs/>
+          <w:b/>
+        </w:rPr>
+        <w:t xml:space="preserve">(?; didn’t want it to sound too academese)</w:t>
+      </w:r>
+      <w:r>
+        <w:t xml:space="preserve"> </w:t>
+      </w:r>
+      <w:r>
+        <w:t xml:space="preserve">these concepts into the indicators that we will later talk about more in-depth.</w:t>
+      </w:r>
+    </w:p>
+    <w:bookmarkEnd w:id="25"/>
+    <w:bookmarkEnd w:id="26"/>
+    <w:bookmarkStart w:id="27" w:name="history"/>
     <w:p>
       <w:pPr>
         <w:pStyle w:val="Heading1"/>
@@ -79,7 +332,7 @@
                     </pic:cNvPicPr>
                   </pic:nvPicPr>
                   <pic:blipFill>
-                    <a:blip r:embed="rId9"/>
+                    <a:blip r:embed="rId25"/>
                     <a:srcRect/>
                     <a:stretch>
                       <a:fillRect/>
@@ -110,7 +363,7 @@
         <w:rPr/>
         <w:t xml:space="preserve">Figure 13.</w:t>
       </w:r>
-      <w:bookmarkStart w:id="939c55a6-9e78-44c7-8459-e4331641dfd6" w:name="climate-change-timeline"/>
+      <w:bookmarkStart w:id="ca4fc899-e831-434e-a43d-94e61b38da8d" w:name="climate-change-timeline"/>
       <w:r xmlns:w="http://schemas.openxmlformats.org/wordprocessingml/2006/main" xmlns:wp="http://schemas.openxmlformats.org/drawingml/2006/wordprocessingDrawing" xmlns:r="http://schemas.openxmlformats.org/officeDocument/2006/relationships" xmlns:w14="http://schemas.microsoft.com/office/word/2010/wordml">
         <w:rPr/>
         <w:fldChar w:fldCharType="begin" w:dirty="true"/>
@@ -123,7 +376,7 @@
         <w:rPr/>
         <w:fldChar w:fldCharType="end" w:dirty="true"/>
       </w:r>
-      <w:bookmarkEnd w:id="939c55a6-9e78-44c7-8459-e4331641dfd6"/>
+      <w:bookmarkEnd w:id="ca4fc899-e831-434e-a43d-94e61b38da8d"/>
       <w:r>
         <w:rPr/>
         <w:t xml:space="preserve">: </w:t>
@@ -132,8 +385,8 @@
         <w:t xml:space="preserve">major actors and frameworks in climate change and development</w:t>
       </w:r>
     </w:p>
-    <w:bookmarkEnd w:id="21"/>
-    <w:bookmarkStart w:id="25" w:name="data-landscape"/>
+    <w:bookmarkEnd w:id="27"/>
+    <w:bookmarkStart w:id="31" w:name="data-landscape"/>
     <w:p>
       <w:pPr>
         <w:pStyle w:val="Heading1"/>
@@ -142,7 +395,7 @@
         <w:t xml:space="preserve">Data Landscape</w:t>
       </w:r>
     </w:p>
-    <w:bookmarkStart w:id="22" w:name="ghg-emissions"/>
+    <w:bookmarkStart w:id="28" w:name="ghg-emissions"/>
     <w:p>
       <w:pPr>
         <w:pStyle w:val="Heading2"/>
@@ -151,8 +404,8 @@
         <w:t xml:space="preserve">GHG Emissions</w:t>
       </w:r>
     </w:p>
-    <w:bookmarkEnd w:id="22"/>
-    <w:bookmarkStart w:id="23" w:name="climate-finance"/>
+    <w:bookmarkEnd w:id="28"/>
+    <w:bookmarkStart w:id="29" w:name="climate-finance"/>
     <w:p>
       <w:pPr>
         <w:pStyle w:val="Heading2"/>
@@ -161,8 +414,8 @@
         <w:t xml:space="preserve">Climate Finance</w:t>
       </w:r>
     </w:p>
-    <w:bookmarkEnd w:id="23"/>
-    <w:bookmarkStart w:id="24" w:name="human-vulnerability"/>
+    <w:bookmarkEnd w:id="29"/>
+    <w:bookmarkStart w:id="30" w:name="human-vulnerability"/>
     <w:p>
       <w:pPr>
         <w:pStyle w:val="Heading2"/>
@@ -171,9 +424,17 @@
         <w:t xml:space="preserve">Human Vulnerability</w:t>
       </w:r>
     </w:p>
-    <w:bookmarkEnd w:id="24"/>
-    <w:bookmarkEnd w:id="25"/>
-    <w:bookmarkStart w:id="29" w:name="politics-of-numbers"/>
+    <w:p>
+      <w:pPr>
+        <w:pStyle w:val="FirstParagraph"/>
+      </w:pPr>
+      <w:r>
+        <w:t xml:space="preserve">Climate change impacts on human vulnerability vary widely across sectors and geographies. Measuring these impacts is usually complicated</w:t>
+      </w:r>
+    </w:p>
+    <w:bookmarkEnd w:id="30"/>
+    <w:bookmarkEnd w:id="31"/>
+    <w:bookmarkStart w:id="35" w:name="politics-of-numbers"/>
     <w:p>
       <w:pPr>
         <w:pStyle w:val="Heading1"/>
@@ -182,7 +443,7 @@
         <w:t xml:space="preserve">Politics of Numbers</w:t>
       </w:r>
     </w:p>
-    <w:bookmarkStart w:id="26" w:name="ghg-emissions-1"/>
+    <w:bookmarkStart w:id="32" w:name="ghg-emissions-1"/>
     <w:p>
       <w:pPr>
         <w:pStyle w:val="Heading2"/>
@@ -191,8 +452,8 @@
         <w:t xml:space="preserve">GHG Emissions</w:t>
       </w:r>
     </w:p>
-    <w:bookmarkEnd w:id="26"/>
-    <w:bookmarkStart w:id="27" w:name="climate-finance-1"/>
+    <w:bookmarkEnd w:id="32"/>
+    <w:bookmarkStart w:id="33" w:name="climate-finance-1"/>
     <w:p>
       <w:pPr>
         <w:pStyle w:val="Heading2"/>
@@ -201,8 +462,8 @@
         <w:t xml:space="preserve">Climate Finance</w:t>
       </w:r>
     </w:p>
-    <w:bookmarkEnd w:id="27"/>
-    <w:bookmarkStart w:id="28" w:name="human-vulnerability-1"/>
+    <w:bookmarkEnd w:id="33"/>
+    <w:bookmarkStart w:id="34" w:name="human-vulnerability-1"/>
     <w:p>
       <w:pPr>
         <w:pStyle w:val="Heading2"/>
@@ -211,9 +472,9 @@
         <w:t xml:space="preserve">Human Vulnerability</w:t>
       </w:r>
     </w:p>
-    <w:bookmarkEnd w:id="28"/>
-    <w:bookmarkEnd w:id="29"/>
-    <w:bookmarkStart w:id="30" w:name="conclusion"/>
+    <w:bookmarkEnd w:id="34"/>
+    <w:bookmarkEnd w:id="35"/>
+    <w:bookmarkStart w:id="36" w:name="conclusion"/>
     <w:p>
       <w:pPr>
         <w:pStyle w:val="Heading1"/>
@@ -222,7 +483,7 @@
         <w:t xml:space="preserve">Conclusion</w:t>
       </w:r>
     </w:p>
-    <w:bookmarkEnd w:id="30"/>
+    <w:bookmarkEnd w:id="36"/>
     <w:sectPr>
       <w:pgSz w:w="12240" w:h="15840"/>
       <w:pgMar w:top="1440" w:right="1440" w:bottom="1440" w:left="1440" w:header="720" w:footer="720" w:gutter="0"/>
@@ -252,6 +513,238 @@
       </w:r>
     </w:p>
   </w:footnote>
+  <w:footnote w:id="20">
+    <w:p>
+      <w:pPr>
+        <w:pStyle w:val="FootnoteText"/>
+      </w:pPr>
+      <w:r>
+        <w:rPr>
+          <w:rStyle w:val="FootnoteReference"/>
+        </w:rPr>
+        <w:footnoteRef/>
+      </w:r>
+      <w:r>
+        <w:t xml:space="preserve"> </w:t>
+      </w:r>
+      <w:hyperlink w:anchor="ref-UNFCCC2021">
+        <w:r>
+          <w:rPr>
+            <w:rStyle w:val="Hyperlink"/>
+          </w:rPr>
+          <w:t xml:space="preserve">UNFCCC,</w:t>
+        </w:r>
+        <w:r>
+          <w:rPr>
+            <w:rStyle w:val="Hyperlink"/>
+          </w:rPr>
+          <w:t xml:space="preserve"> </w:t>
+        </w:r>
+        <w:r>
+          <w:rPr>
+            <w:rStyle w:val="Hyperlink"/>
+          </w:rPr>
+          <w:t xml:space="preserve">“Glossary of Climate Change Acronyms and Terms,”</w:t>
+        </w:r>
+        <w:r>
+          <w:rPr>
+            <w:rStyle w:val="Hyperlink"/>
+          </w:rPr>
+          <w:t xml:space="preserve"> </w:t>
+        </w:r>
+        <w:r>
+          <w:rPr>
+            <w:rStyle w:val="Hyperlink"/>
+          </w:rPr>
+          <w:t xml:space="preserve">2021,</w:t>
+        </w:r>
+        <w:r>
+          <w:rPr>
+            <w:rStyle w:val="Hyperlink"/>
+          </w:rPr>
+          <w:t xml:space="preserve"> </w:t>
+        </w:r>
+        <w:hyperlink r:id="rId21">
+          <w:r>
+            <w:rPr>
+              <w:rStyle w:val="Hyperlink"/>
+            </w:rPr>
+            <w:t xml:space="preserve">https://unfccc.int/process-and-meetings/the-convention/glossary-of-climate-change-acronyms-and-terms</w:t>
+          </w:r>
+        </w:hyperlink>
+      </w:hyperlink>
+      <w:r>
+        <w:t xml:space="preserve">.</w:t>
+      </w:r>
+    </w:p>
+  </w:footnote>
+  <w:footnote w:id="22">
+    <w:p>
+      <w:pPr>
+        <w:pStyle w:val="FootnoteText"/>
+      </w:pPr>
+      <w:r>
+        <w:rPr>
+          <w:rStyle w:val="FootnoteReference"/>
+        </w:rPr>
+        <w:footnoteRef/>
+      </w:r>
+      <w:r>
+        <w:t xml:space="preserve"> </w:t>
+      </w:r>
+      <w:hyperlink w:anchor="ref-UNFCCC2021">
+        <w:r>
+          <w:rPr>
+            <w:rStyle w:val="Hyperlink"/>
+          </w:rPr>
+          <w:t xml:space="preserve">Ibid.</w:t>
+        </w:r>
+      </w:hyperlink>
+    </w:p>
+  </w:footnote>
+  <w:footnote w:id="23">
+    <w:p>
+      <w:pPr>
+        <w:pStyle w:val="FootnoteText"/>
+      </w:pPr>
+      <w:r>
+        <w:rPr>
+          <w:rStyle w:val="FootnoteReference"/>
+        </w:rPr>
+        <w:footnoteRef/>
+      </w:r>
+      <w:r>
+        <w:t xml:space="preserve"> </w:t>
+      </w:r>
+      <w:hyperlink w:anchor="ref-UNFCCC2013">
+        <w:r>
+          <w:rPr>
+            <w:rStyle w:val="Hyperlink"/>
+          </w:rPr>
+          <w:t xml:space="preserve">UNFCCC,</w:t>
+        </w:r>
+        <w:r>
+          <w:rPr>
+            <w:rStyle w:val="Hyperlink"/>
+          </w:rPr>
+          <w:t xml:space="preserve"> </w:t>
+        </w:r>
+        <w:r>
+          <w:rPr>
+            <w:rStyle w:val="Hyperlink"/>
+          </w:rPr>
+          <w:t xml:space="preserve">“Report of the</w:t>
+        </w:r>
+        <w:r>
+          <w:rPr>
+            <w:rStyle w:val="Hyperlink"/>
+          </w:rPr>
+          <w:t xml:space="preserve"> </w:t>
+        </w:r>
+        <w:r>
+          <w:rPr>
+            <w:rStyle w:val="Hyperlink"/>
+          </w:rPr>
+          <w:t xml:space="preserve">Conference</w:t>
+        </w:r>
+        <w:r>
+          <w:rPr>
+            <w:rStyle w:val="Hyperlink"/>
+          </w:rPr>
+          <w:t xml:space="preserve"> </w:t>
+        </w:r>
+        <w:r>
+          <w:rPr>
+            <w:rStyle w:val="Hyperlink"/>
+          </w:rPr>
+          <w:t xml:space="preserve">of the</w:t>
+        </w:r>
+        <w:r>
+          <w:rPr>
+            <w:rStyle w:val="Hyperlink"/>
+          </w:rPr>
+          <w:t xml:space="preserve"> </w:t>
+        </w:r>
+        <w:r>
+          <w:rPr>
+            <w:rStyle w:val="Hyperlink"/>
+          </w:rPr>
+          <w:t xml:space="preserve">Parties</w:t>
+        </w:r>
+        <w:r>
+          <w:rPr>
+            <w:rStyle w:val="Hyperlink"/>
+          </w:rPr>
+          <w:t xml:space="preserve"> </w:t>
+        </w:r>
+        <w:r>
+          <w:rPr>
+            <w:rStyle w:val="Hyperlink"/>
+          </w:rPr>
+          <w:t xml:space="preserve">on Its Nineteenth Session,”</w:t>
+        </w:r>
+        <w:r>
+          <w:rPr>
+            <w:rStyle w:val="Hyperlink"/>
+          </w:rPr>
+          <w:t xml:space="preserve"> </w:t>
+        </w:r>
+        <w:r>
+          <w:rPr>
+            <w:rStyle w:val="Hyperlink"/>
+          </w:rPr>
+          <w:t xml:space="preserve">Report (</w:t>
+        </w:r>
+        <w:r>
+          <w:rPr>
+            <w:rStyle w:val="Hyperlink"/>
+          </w:rPr>
+          <w:t xml:space="preserve">Warsaw</w:t>
+        </w:r>
+        <w:r>
+          <w:rPr>
+            <w:rStyle w:val="Hyperlink"/>
+          </w:rPr>
+          <w:t xml:space="preserve">:</w:t>
+        </w:r>
+        <w:r>
+          <w:rPr>
+            <w:rStyle w:val="Hyperlink"/>
+          </w:rPr>
+          <w:t xml:space="preserve"> </w:t>
+        </w:r>
+        <w:r>
+          <w:rPr>
+            <w:rStyle w:val="Hyperlink"/>
+          </w:rPr>
+          <w:t xml:space="preserve">United Nations General Assembly</w:t>
+        </w:r>
+        <w:r>
+          <w:rPr>
+            <w:rStyle w:val="Hyperlink"/>
+          </w:rPr>
+          <w:t xml:space="preserve">, November 2013),</w:t>
+        </w:r>
+        <w:r>
+          <w:rPr>
+            <w:rStyle w:val="Hyperlink"/>
+          </w:rPr>
+          <w:t xml:space="preserve"> </w:t>
+        </w:r>
+        <w:hyperlink r:id="rId24">
+          <w:r>
+            <w:rPr>
+              <w:rStyle w:val="Hyperlink"/>
+            </w:rPr>
+            <w:t xml:space="preserve">https://www.ipcc.ch/site/assets/uploads/2018/02/ipcc_wg3_ar5_annex-i.pdf</w:t>
+          </w:r>
+        </w:hyperlink>
+      </w:hyperlink>
+      <w:r>
+        <w:t xml:space="preserve">.</w:t>
+      </w:r>
+    </w:p>
+  </w:footnote>
 </w:footnotes>
 </file>
 
@@ -260,7 +753,7 @@
   <w:abstractNum w:abstractNumId="0" w15:restartNumberingAfterBreak="0">
     <w:nsid w:val="FFFFFF7C"/>
     <w:multiLevelType w:val="singleLevel"/>
-    <w:tmpl w:val="497C7F50"/>
+    <w:tmpl w:val="6AE0AAEE"/>
     <w:lvl w:ilvl="0">
       <w:start w:val="1"/>
       <w:numFmt w:val="decimal"/>
@@ -277,7 +770,7 @@
   <w:abstractNum w:abstractNumId="1" w15:restartNumberingAfterBreak="0">
     <w:nsid w:val="FFFFFF7D"/>
     <w:multiLevelType w:val="singleLevel"/>
-    <w:tmpl w:val="A508CC90"/>
+    <w:tmpl w:val="E1A066E8"/>
     <w:lvl w:ilvl="0">
       <w:start w:val="1"/>
       <w:numFmt w:val="decimal"/>
@@ -294,7 +787,7 @@
   <w:abstractNum w:abstractNumId="2" w15:restartNumberingAfterBreak="0">
     <w:nsid w:val="FFFFFF7E"/>
     <w:multiLevelType w:val="singleLevel"/>
-    <w:tmpl w:val="7690EE40"/>
+    <w:tmpl w:val="92C41054"/>
     <w:lvl w:ilvl="0">
       <w:start w:val="1"/>
       <w:numFmt w:val="decimal"/>
@@ -311,7 +804,7 @@
   <w:abstractNum w:abstractNumId="3" w15:restartNumberingAfterBreak="0">
     <w:nsid w:val="FFFFFF7F"/>
     <w:multiLevelType w:val="singleLevel"/>
-    <w:tmpl w:val="C4FA3526"/>
+    <w:tmpl w:val="99528A70"/>
     <w:lvl w:ilvl="0">
       <w:start w:val="1"/>
       <w:numFmt w:val="decimal"/>
@@ -328,7 +821,7 @@
   <w:abstractNum w:abstractNumId="4" w15:restartNumberingAfterBreak="0">
     <w:nsid w:val="FFFFFF80"/>
     <w:multiLevelType w:val="singleLevel"/>
-    <w:tmpl w:val="6180DBD2"/>
+    <w:tmpl w:val="638ED8EE"/>
     <w:lvl w:ilvl="0">
       <w:start w:val="1"/>
       <w:numFmt w:val="bullet"/>
@@ -348,7 +841,7 @@
   <w:abstractNum w:abstractNumId="5" w15:restartNumberingAfterBreak="0">
     <w:nsid w:val="FFFFFF81"/>
     <w:multiLevelType w:val="singleLevel"/>
-    <w:tmpl w:val="591C0482"/>
+    <w:tmpl w:val="7072649E"/>
     <w:lvl w:ilvl="0">
       <w:start w:val="1"/>
       <w:numFmt w:val="bullet"/>
@@ -368,7 +861,7 @@
   <w:abstractNum w:abstractNumId="6" w15:restartNumberingAfterBreak="0">
     <w:nsid w:val="FFFFFF82"/>
     <w:multiLevelType w:val="singleLevel"/>
-    <w:tmpl w:val="4A725278"/>
+    <w:tmpl w:val="99DE85C6"/>
     <w:lvl w:ilvl="0">
       <w:start w:val="1"/>
       <w:numFmt w:val="bullet"/>
@@ -388,7 +881,7 @@
   <w:abstractNum w:abstractNumId="7" w15:restartNumberingAfterBreak="0">
     <w:nsid w:val="FFFFFF83"/>
     <w:multiLevelType w:val="singleLevel"/>
-    <w:tmpl w:val="61F0AE2C"/>
+    <w:tmpl w:val="B68CAE2E"/>
     <w:lvl w:ilvl="0">
       <w:start w:val="1"/>
       <w:numFmt w:val="bullet"/>
@@ -408,7 +901,7 @@
   <w:abstractNum w:abstractNumId="8" w15:restartNumberingAfterBreak="0">
     <w:nsid w:val="FFFFFF88"/>
     <w:multiLevelType w:val="singleLevel"/>
-    <w:tmpl w:val="854ADEAA"/>
+    <w:tmpl w:val="D2F0B992"/>
     <w:lvl w:ilvl="0">
       <w:start w:val="1"/>
       <w:numFmt w:val="decimal"/>
@@ -425,7 +918,7 @@
   <w:abstractNum w:abstractNumId="9" w15:restartNumberingAfterBreak="0">
     <w:nsid w:val="FFFFFF89"/>
     <w:multiLevelType w:val="singleLevel"/>
-    <w:tmpl w:val="F7181C06"/>
+    <w:tmpl w:val="31C234FA"/>
     <w:lvl w:ilvl="0">
       <w:start w:val="1"/>
       <w:numFmt w:val="bullet"/>
@@ -443,6 +936,133 @@
     </w:lvl>
   </w:abstractNum>
   <w:abstractNum w:abstractNumId="10" w15:restartNumberingAfterBreak="0">
+    <w:nsid w:val="03772BFA"/>
+    <w:multiLevelType w:val="multilevel"/>
+    <w:tmpl w:val="08E217F8"/>
+    <w:styleLink w:val="Defaultol"/>
+    <w:lvl w:ilvl="0">
+      <w:start w:val="1"/>
+      <w:numFmt w:val="decimal"/>
+      <w:lvlText w:val="%1."/>
+      <w:lvlJc w:val="left"/>
+      <w:pPr>
+        <w:ind w:left="360" w:hanging="360"/>
+      </w:pPr>
+      <w:rPr>
+        <w:rFonts w:asciiTheme="majorBidi" w:hAnsiTheme="majorBidi" w:hint="default"/>
+        <w:sz w:val="24"/>
+      </w:rPr>
+    </w:lvl>
+    <w:lvl w:ilvl="1">
+      <w:start w:val="1"/>
+      <w:numFmt w:val="lowerLetter"/>
+      <w:lvlText w:val="%2."/>
+      <w:lvlJc w:val="left"/>
+      <w:pPr>
+        <w:ind w:left="720" w:hanging="360"/>
+      </w:pPr>
+      <w:rPr>
+        <w:rFonts w:hint="default"/>
+      </w:rPr>
+    </w:lvl>
+    <w:lvl w:ilvl="2">
+      <w:start w:val="1"/>
+      <w:numFmt w:val="lowerRoman"/>
+      <w:lvlText w:val="%3."/>
+      <w:lvlJc w:val="left"/>
+      <w:pPr>
+        <w:ind w:left="1080" w:hanging="360"/>
+      </w:pPr>
+      <w:rPr>
+        <w:rFonts w:hint="default"/>
+      </w:rPr>
+    </w:lvl>
+    <w:lvl w:ilvl="3">
+      <w:start w:val="1"/>
+      <w:numFmt w:val="decimal"/>
+      <w:lvlText w:val="%4)"/>
+      <w:lvlJc w:val="left"/>
+      <w:pPr>
+        <w:ind w:left="1440" w:hanging="360"/>
+      </w:pPr>
+      <w:rPr>
+        <w:rFonts w:hint="default"/>
+      </w:rPr>
+    </w:lvl>
+    <w:lvl w:ilvl="4">
+      <w:start w:val="1"/>
+      <w:numFmt w:val="lowerLetter"/>
+      <w:lvlText w:val="%5)"/>
+      <w:lvlJc w:val="left"/>
+      <w:pPr>
+        <w:ind w:left="1800" w:hanging="360"/>
+      </w:pPr>
+      <w:rPr>
+        <w:rFonts w:hint="default"/>
+      </w:rPr>
+    </w:lvl>
+    <w:lvl w:ilvl="5">
+      <w:start w:val="1"/>
+      <w:numFmt w:val="lowerRoman"/>
+      <w:lvlText w:val="%6)"/>
+      <w:lvlJc w:val="left"/>
+      <w:pPr>
+        <w:ind w:left="2160" w:hanging="360"/>
+      </w:pPr>
+      <w:rPr>
+        <w:rFonts w:hint="default"/>
+      </w:rPr>
+    </w:lvl>
+    <w:lvl w:ilvl="6">
+      <w:start w:val="1"/>
+      <w:numFmt w:val="decimal"/>
+      <w:lvlText w:val="%7."/>
+      <w:lvlJc w:val="left"/>
+      <w:pPr>
+        <w:ind w:left="2520" w:hanging="360"/>
+      </w:pPr>
+      <w:rPr>
+        <w:rFonts w:hint="default"/>
+      </w:rPr>
+    </w:lvl>
+    <w:lvl w:ilvl="7">
+      <w:start w:val="1"/>
+      <w:numFmt w:val="lowerLetter"/>
+      <w:lvlText w:val="%8."/>
+      <w:lvlJc w:val="left"/>
+      <w:pPr>
+        <w:ind w:left="2880" w:hanging="360"/>
+      </w:pPr>
+      <w:rPr>
+        <w:rFonts w:hint="default"/>
+      </w:rPr>
+    </w:lvl>
+    <w:lvl w:ilvl="8">
+      <w:start w:val="1"/>
+      <w:numFmt w:val="lowerRoman"/>
+      <w:lvlText w:val="%9."/>
+      <w:lvlJc w:val="left"/>
+      <w:pPr>
+        <w:ind w:left="3240" w:hanging="360"/>
+      </w:pPr>
+      <w:rPr>
+        <w:rFonts w:hint="default"/>
+      </w:rPr>
+    </w:lvl>
+  </w:abstractNum>
+  <w:abstractNum w:abstractNumId="11" w15:restartNumberingAfterBreak="0">
+    <w:nsid w:val="19365121"/>
+    <w:multiLevelType w:val="multilevel"/>
+    <w:tmpl w:val="FEFE1AEC"/>
+    <w:numStyleLink w:val="Defaultul"/>
+  </w:abstractNum>
+  <w:abstractNum w:abstractNumId="12" w15:restartNumberingAfterBreak="0">
+    <w:nsid w:val="1BDF74B5"/>
+    <w:multiLevelType w:val="multilevel"/>
+    <w:tmpl w:val="FEFE1AEC"/>
+    <w:numStyleLink w:val="Defaultul"/>
+  </w:abstractNum>
+  <w:abstractNum w:abstractNumId="13" w15:restartNumberingAfterBreak="0">
     <w:nsid w:val="2C1AE401"/>
     <w:multiLevelType w:val="multilevel"/>
     <w:tmpl w:val="52BEA986"/>
@@ -545,6 +1165,239 @@
         <w:ind w:left="6240" w:hanging="480"/>
       </w:pPr>
     </w:lvl>
+  </w:abstractNum>
+  <w:abstractNum w:abstractNumId="14" w15:restartNumberingAfterBreak="0">
+    <w:nsid w:val="2C26699C"/>
+    <w:multiLevelType w:val="multilevel"/>
+    <w:tmpl w:val="0409001D"/>
+    <w:lvl w:ilvl="0">
+      <w:start w:val="1"/>
+      <w:numFmt w:val="decimal"/>
+      <w:lvlText w:val="%1)"/>
+      <w:lvlJc w:val="left"/>
+      <w:pPr>
+        <w:ind w:left="360" w:hanging="360"/>
+      </w:pPr>
+    </w:lvl>
+    <w:lvl w:ilvl="1">
+      <w:start w:val="1"/>
+      <w:numFmt w:val="lowerLetter"/>
+      <w:lvlText w:val="%2)"/>
+      <w:lvlJc w:val="left"/>
+      <w:pPr>
+        <w:ind w:left="720" w:hanging="360"/>
+      </w:pPr>
+    </w:lvl>
+    <w:lvl w:ilvl="2">
+      <w:start w:val="1"/>
+      <w:numFmt w:val="lowerRoman"/>
+      <w:lvlText w:val="%3)"/>
+      <w:lvlJc w:val="left"/>
+      <w:pPr>
+        <w:ind w:left="1080" w:hanging="360"/>
+      </w:pPr>
+    </w:lvl>
+    <w:lvl w:ilvl="3">
+      <w:start w:val="1"/>
+      <w:numFmt w:val="decimal"/>
+      <w:lvlText w:val="(%4)"/>
+      <w:lvlJc w:val="left"/>
+      <w:pPr>
+        <w:ind w:left="1440" w:hanging="360"/>
+      </w:pPr>
+    </w:lvl>
+    <w:lvl w:ilvl="4">
+      <w:start w:val="1"/>
+      <w:numFmt w:val="lowerLetter"/>
+      <w:lvlText w:val="(%5)"/>
+      <w:lvlJc w:val="left"/>
+      <w:pPr>
+        <w:ind w:left="1800" w:hanging="360"/>
+      </w:pPr>
+    </w:lvl>
+    <w:lvl w:ilvl="5">
+      <w:start w:val="1"/>
+      <w:numFmt w:val="lowerRoman"/>
+      <w:lvlText w:val="(%6)"/>
+      <w:lvlJc w:val="left"/>
+      <w:pPr>
+        <w:ind w:left="2160" w:hanging="360"/>
+      </w:pPr>
+    </w:lvl>
+    <w:lvl w:ilvl="6">
+      <w:start w:val="1"/>
+      <w:numFmt w:val="decimal"/>
+      <w:lvlText w:val="%7."/>
+      <w:lvlJc w:val="left"/>
+      <w:pPr>
+        <w:ind w:left="2520" w:hanging="360"/>
+      </w:pPr>
+    </w:lvl>
+    <w:lvl w:ilvl="7">
+      <w:start w:val="1"/>
+      <w:numFmt w:val="lowerLetter"/>
+      <w:lvlText w:val="%8."/>
+      <w:lvlJc w:val="left"/>
+      <w:pPr>
+        <w:ind w:left="2880" w:hanging="360"/>
+      </w:pPr>
+    </w:lvl>
+    <w:lvl w:ilvl="8">
+      <w:start w:val="1"/>
+      <w:numFmt w:val="lowerRoman"/>
+      <w:lvlText w:val="%9."/>
+      <w:lvlJc w:val="left"/>
+      <w:pPr>
+        <w:ind w:left="3240" w:hanging="360"/>
+      </w:pPr>
+    </w:lvl>
+  </w:abstractNum>
+  <w:abstractNum w:abstractNumId="15" w15:restartNumberingAfterBreak="0">
+    <w:nsid w:val="303E7E5D"/>
+    <w:multiLevelType w:val="multilevel"/>
+    <w:tmpl w:val="FEFE1AEC"/>
+    <w:styleLink w:val="Defaultul"/>
+    <w:lvl w:ilvl="0">
+      <w:start w:val="1"/>
+      <w:numFmt w:val="bullet"/>
+      <w:lvlText w:val=""/>
+      <w:lvlJc w:val="left"/>
+      <w:pPr>
+        <w:ind w:left="360" w:hanging="360"/>
+      </w:pPr>
+      <w:rPr>
+        <w:rFonts w:ascii="Symbol" w:hAnsi="Symbol" w:cs="Times New Roman" w:hint="default"/>
+        <w:color w:val="auto"/>
+        <w:sz w:val="24"/>
+        <w:szCs w:val="24"/>
+      </w:rPr>
+    </w:lvl>
+    <w:lvl w:ilvl="1">
+      <w:start w:val="1"/>
+      <w:numFmt w:val="bullet"/>
+      <w:lvlText w:val=""/>
+      <w:lvlJc w:val="left"/>
+      <w:pPr>
+        <w:ind w:left="720" w:hanging="360"/>
+      </w:pPr>
+      <w:rPr>
+        <w:rFonts w:ascii="Symbol" w:hAnsi="Symbol" w:cs="Times New Roman" w:hint="default"/>
+        <w:color w:val="auto"/>
+        <w:szCs w:val="24"/>
+      </w:rPr>
+    </w:lvl>
+    <w:lvl w:ilvl="2">
+      <w:start w:val="1"/>
+      <w:numFmt w:val="bullet"/>
+      <w:lvlText w:val=""/>
+      <w:lvlJc w:val="left"/>
+      <w:pPr>
+        <w:ind w:left="1080" w:hanging="360"/>
+      </w:pPr>
+      <w:rPr>
+        <w:rFonts w:ascii="Symbol" w:hAnsi="Symbol" w:cs="Symbol" w:hint="default"/>
+        <w:color w:val="auto"/>
+        <w:szCs w:val="24"/>
+      </w:rPr>
+    </w:lvl>
+    <w:lvl w:ilvl="3">
+      <w:start w:val="1"/>
+      <w:numFmt w:val="bullet"/>
+      <w:lvlText w:val="•"/>
+      <w:lvlJc w:val="left"/>
+      <w:pPr>
+        <w:ind w:left="1440" w:hanging="360"/>
+      </w:pPr>
+      <w:rPr>
+        <w:rFonts w:ascii="Times New Roman" w:hAnsi="Times New Roman" w:cs="Times New Roman" w:hint="default"/>
+        <w:color w:val="auto"/>
+        <w:szCs w:val="40"/>
+      </w:rPr>
+    </w:lvl>
+    <w:lvl w:ilvl="4">
+      <w:start w:val="1"/>
+      <w:numFmt w:val="lowerLetter"/>
+      <w:lvlText w:val="(%5)"/>
+      <w:lvlJc w:val="left"/>
+      <w:pPr>
+        <w:ind w:left="1800" w:hanging="360"/>
+      </w:pPr>
+      <w:rPr>
+        <w:rFonts w:hint="default"/>
+      </w:rPr>
+    </w:lvl>
+    <w:lvl w:ilvl="5">
+      <w:start w:val="1"/>
+      <w:numFmt w:val="lowerRoman"/>
+      <w:lvlText w:val="(%6)"/>
+      <w:lvlJc w:val="left"/>
+      <w:pPr>
+        <w:ind w:left="2160" w:hanging="360"/>
+      </w:pPr>
+      <w:rPr>
+        <w:rFonts w:hint="default"/>
+      </w:rPr>
+    </w:lvl>
+    <w:lvl w:ilvl="6">
+      <w:start w:val="1"/>
+      <w:numFmt w:val="decimal"/>
+      <w:lvlText w:val="%7."/>
+      <w:lvlJc w:val="left"/>
+      <w:pPr>
+        <w:ind w:left="2520" w:hanging="360"/>
+      </w:pPr>
+      <w:rPr>
+        <w:rFonts w:hint="default"/>
+      </w:rPr>
+    </w:lvl>
+    <w:lvl w:ilvl="7">
+      <w:start w:val="1"/>
+      <w:numFmt w:val="lowerLetter"/>
+      <w:lvlText w:val="%8."/>
+      <w:lvlJc w:val="left"/>
+      <w:pPr>
+        <w:ind w:left="2880" w:hanging="360"/>
+      </w:pPr>
+      <w:rPr>
+        <w:rFonts w:hint="default"/>
+      </w:rPr>
+    </w:lvl>
+    <w:lvl w:ilvl="8">
+      <w:start w:val="1"/>
+      <w:numFmt w:val="lowerRoman"/>
+      <w:lvlText w:val="%9."/>
+      <w:lvlJc w:val="left"/>
+      <w:pPr>
+        <w:ind w:left="3240" w:hanging="360"/>
+      </w:pPr>
+      <w:rPr>
+        <w:rFonts w:hint="default"/>
+      </w:rPr>
+    </w:lvl>
+  </w:abstractNum>
+  <w:abstractNum w:abstractNumId="16" w15:restartNumberingAfterBreak="0">
+    <w:nsid w:val="30CC3BEF"/>
+    <w:multiLevelType w:val="multilevel"/>
+    <w:tmpl w:val="08E217F8"/>
+    <w:numStyleLink w:val="Defaultol"/>
+  </w:abstractNum>
+  <w:abstractNum w:abstractNumId="17" w15:restartNumberingAfterBreak="0">
+    <w:nsid w:val="3F961AD8"/>
+    <w:multiLevelType w:val="multilevel"/>
+    <w:tmpl w:val="FEFE1AEC"/>
+    <w:numStyleLink w:val="Defaultul"/>
+  </w:abstractNum>
+  <w:abstractNum w:abstractNumId="18" w15:restartNumberingAfterBreak="0">
+    <w:nsid w:val="46B6737A"/>
+    <w:multiLevelType w:val="multilevel"/>
+    <w:tmpl w:val="08E217F8"/>
+    <w:numStyleLink w:val="Defaultol"/>
+  </w:abstractNum>
+  <w:abstractNum w:abstractNumId="19" w15:restartNumberingAfterBreak="0">
+    <w:nsid w:val="56762679"/>
+    <w:multiLevelType w:val="multilevel"/>
+    <w:tmpl w:val="08E217F8"/>
+    <w:numStyleLink w:val="Defaultol"/>
   </w:abstractNum>
   <w:abstractNum w:abstractNumId="990">
     <w:nsid w:val="2c1ae401"/>
@@ -622,8 +1475,84 @@
       </w:pPr>
     </w:lvl>
   </w:abstractNum>
+  <w:abstractNum w:abstractNumId="991">
+    <w:nsid w:val="ea454b4c"/>
+    <w:multiLevelType w:val="multilevel"/>
+    <w:lvl w:ilvl="0">
+      <w:numFmt w:val="bullet"/>
+      <w:lvlText w:val="•"/>
+      <w:lvlJc w:val="left"/>
+      <w:pPr>
+        <w:ind w:left="720" w:hanging="480"/>
+      </w:pPr>
+    </w:lvl>
+    <w:lvl w:ilvl="1">
+      <w:numFmt w:val="bullet"/>
+      <w:lvlText w:val="–"/>
+      <w:lvlJc w:val="left"/>
+      <w:pPr>
+        <w:ind w:left="1440" w:hanging="480"/>
+      </w:pPr>
+    </w:lvl>
+    <w:lvl w:ilvl="2">
+      <w:numFmt w:val="bullet"/>
+      <w:lvlText w:val="•"/>
+      <w:lvlJc w:val="left"/>
+      <w:pPr>
+        <w:ind w:left="2160" w:hanging="480"/>
+      </w:pPr>
+    </w:lvl>
+    <w:lvl w:ilvl="3">
+      <w:numFmt w:val="bullet"/>
+      <w:lvlText w:val="–"/>
+      <w:lvlJc w:val="left"/>
+      <w:pPr>
+        <w:ind w:left="2880" w:hanging="480"/>
+      </w:pPr>
+    </w:lvl>
+    <w:lvl w:ilvl="4">
+      <w:numFmt w:val="bullet"/>
+      <w:lvlText w:val="•"/>
+      <w:lvlJc w:val="left"/>
+      <w:pPr>
+        <w:ind w:left="3600" w:hanging="480"/>
+      </w:pPr>
+    </w:lvl>
+    <w:lvl w:ilvl="5">
+      <w:numFmt w:val="bullet"/>
+      <w:lvlText w:val="–"/>
+      <w:lvlJc w:val="left"/>
+      <w:pPr>
+        <w:ind w:left="4320" w:hanging="480"/>
+      </w:pPr>
+    </w:lvl>
+    <w:lvl w:ilvl="6">
+      <w:numFmt w:val="bullet"/>
+      <w:lvlText w:val="•"/>
+      <w:lvlJc w:val="left"/>
+      <w:pPr>
+        <w:ind w:left="5040" w:hanging="480"/>
+      </w:pPr>
+    </w:lvl>
+    <w:lvl w:ilvl="7">
+      <w:numFmt w:val="bullet"/>
+      <w:lvlText w:val="–"/>
+      <w:lvlJc w:val="left"/>
+      <w:pPr>
+        <w:ind w:left="5760" w:hanging="480"/>
+      </w:pPr>
+    </w:lvl>
+    <w:lvl w:ilvl="8">
+      <w:numFmt w:val="bullet"/>
+      <w:lvlText w:val="•"/>
+      <w:lvlJc w:val="left"/>
+      <w:pPr>
+        <w:ind w:left="6480" w:hanging="480"/>
+      </w:pPr>
+    </w:lvl>
+  </w:abstractNum>
   <w:num w:numId="1">
-    <w:abstractNumId w:val="10"/>
+    <w:abstractNumId w:val="13"/>
   </w:num>
   <w:num w:numId="2">
     <w:abstractNumId w:val="9"/>
@@ -655,8 +1584,47 @@
   <w:num w:numId="11">
     <w:abstractNumId w:val="0"/>
   </w:num>
+  <w:num w:numId="12">
+    <w:abstractNumId w:val="10"/>
+  </w:num>
+  <w:num w:numId="13">
+    <w:abstractNumId w:val="19"/>
+  </w:num>
+  <w:num w:numId="14">
+    <w:abstractNumId w:val="14"/>
+  </w:num>
+  <w:num w:numId="15">
+    <w:abstractNumId w:val="15"/>
+  </w:num>
+  <w:num w:numId="16">
+    <w:abstractNumId w:val="12"/>
+  </w:num>
+  <w:num w:numId="17">
+    <w:abstractNumId w:val="16"/>
+  </w:num>
+  <w:num w:numId="18">
+    <w:abstractNumId w:val="17"/>
+  </w:num>
+  <w:num w:numId="19">
+    <w:abstractNumId w:val="11"/>
+  </w:num>
+  <w:num w:numId="20">
+    <w:abstractNumId w:val="18"/>
+  </w:num>
   <w:num w:numId="1000">
     <w:abstractNumId w:val="990"/>
+  </w:num>
+  <w:num w:numId="1001">
+    <w:abstractNumId w:val="991"/>
+  </w:num>
+  <w:num w:numId="1002">
+    <w:abstractNumId w:val="991"/>
+  </w:num>
+  <w:num w:numId="1003">
+    <w:abstractNumId w:val="991"/>
+  </w:num>
+  <w:num w:numId="1004">
+    <w:abstractNumId w:val="991"/>
   </w:num>
 </w:numbering>
 </file>
@@ -1240,7 +2208,7 @@
     <w:link w:val="BodyTextChar"/>
     <w:autoRedefine/>
     <w:qFormat/>
-    <w:rsid w:val="00AC77E8"/>
+    <w:rsid w:val="00ED400D"/>
     <w:pPr>
       <w:spacing w:before="180" w:after="180"/>
     </w:pPr>
@@ -1469,9 +2437,11 @@
   <w:style w:type="character" w:styleId="Hyperlink">
     <w:name w:val="Hyperlink"/>
     <w:basedOn w:val="CaptionChar"/>
+    <w:rsid w:val="003E1BB0"/>
     <w:rPr>
       <w:rFonts w:asciiTheme="majorBidi" w:hAnsiTheme="majorBidi"/>
-      <w:color w:val="4F81BD" w:themeColor="accent1"/>
+      <w:color w:val="auto"/>
+      <w:sz w:val="20"/>
     </w:rPr>
   </w:style>
   <w:style w:type="paragraph" w:styleId="TOCHeading">
@@ -1826,9 +2796,50 @@
     <w:name w:val="Body Text Char"/>
     <w:basedOn w:val="DefaultParagraphFont"/>
     <w:link w:val="BodyText"/>
-    <w:rsid w:val="008250DC"/>
+    <w:rsid w:val="00ED400D"/>
     <w:rPr>
       <w:rFonts w:asciiTheme="majorBidi" w:hAnsiTheme="majorBidi"/>
+    </w:rPr>
+  </w:style>
+  <w:style w:type="numbering" w:customStyle="1" w:styleId="Defaultol">
+    <w:name w:val="Default ol"/>
+    <w:uiPriority w:val="99"/>
+    <w:rsid w:val="00ED400D"/>
+    <w:pPr>
+      <w:numPr>
+        <w:numId w:val="12"/>
+      </w:numPr>
+    </w:pPr>
+  </w:style>
+  <w:style w:type="numbering" w:customStyle="1" w:styleId="Defaultul">
+    <w:name w:val="Default ul"/>
+    <w:uiPriority w:val="99"/>
+    <w:rsid w:val="00ED400D"/>
+    <w:pPr>
+      <w:numPr>
+        <w:numId w:val="15"/>
+      </w:numPr>
+    </w:pPr>
+  </w:style>
+  <w:style w:type="paragraph" w:styleId="List">
+    <w:name w:val="List"/>
+    <w:basedOn w:val="Normal"/>
+    <w:unhideWhenUsed/>
+    <w:rsid w:val="00B01CA8"/>
+    <w:pPr>
+      <w:ind w:left="360" w:hanging="360"/>
+      <w:contextualSpacing/>
+    </w:pPr>
+  </w:style>
+  <w:style w:type="character" w:styleId="EndnoteReference">
+    <w:name w:val="endnote reference"/>
+    <w:basedOn w:val="DefaultParagraphFont"/>
+    <w:semiHidden/>
+    <w:unhideWhenUsed/>
+    <w:rsid w:val="003E1BB0"/>
+    <w:rPr>
+      <w:rFonts w:asciiTheme="majorBidi" w:hAnsiTheme="majorBidi"/>
+      <w:vertAlign w:val="superscript"/>
     </w:rPr>
   </w:style>
 </w:styles>

</xml_diff>

<commit_message>
Updated data politics section
</commit_message>
<xml_diff>
--- a/Manuscript/output/Climate-Change.docx
+++ b/Manuscript/output/Climate-Change.docx
@@ -21,7 +21,7 @@
         <w:pStyle w:val="Date"/>
       </w:pPr>
       <w:r>
-        <w:t xml:space="preserve">27</w:t>
+        <w:t xml:space="preserve">28</w:t>
       </w:r>
       <w:r>
         <w:t xml:space="preserve"> </w:t>
@@ -342,7 +342,7 @@
                     </pic:cNvPicPr>
                   </pic:nvPicPr>
                   <pic:blipFill>
-                    <a:blip r:embed="rId46"/>
+                    <a:blip r:embed="rId55"/>
                     <a:srcRect/>
                     <a:stretch>
                       <a:fillRect/>
@@ -373,7 +373,7 @@
         <w:rPr/>
         <w:t xml:space="preserve">Figure 13.</w:t>
       </w:r>
-      <w:bookmarkStart w:id="c740c296-d0e3-4259-bd84-d9a094411c51" w:name="climate-change-timeline"/>
+      <w:bookmarkStart w:id="7d6c7dcd-1b1a-4091-b26c-3a87f256b937" w:name="climate-change-timeline"/>
       <w:r xmlns:w="http://schemas.openxmlformats.org/wordprocessingml/2006/main" xmlns:wp="http://schemas.openxmlformats.org/drawingml/2006/wordprocessingDrawing" xmlns:r="http://schemas.openxmlformats.org/officeDocument/2006/relationships" xmlns:w14="http://schemas.microsoft.com/office/word/2010/wordml">
         <w:rPr/>
         <w:fldChar w:fldCharType="begin" w:dirty="true"/>
@@ -386,7 +386,7 @@
         <w:rPr/>
         <w:fldChar w:fldCharType="end" w:dirty="true"/>
       </w:r>
-      <w:bookmarkEnd w:id="c740c296-d0e3-4259-bd84-d9a094411c51"/>
+      <w:bookmarkEnd w:id="7d6c7dcd-1b1a-4091-b26c-3a87f256b937"/>
       <w:r>
         <w:rPr/>
         <w:t xml:space="preserve">: </w:t>
@@ -840,7 +840,7 @@
     </w:p>
     <w:bookmarkEnd w:id="47"/>
     <w:bookmarkEnd w:id="48"/>
-    <w:bookmarkStart w:id="52" w:name="politics-of-numbers"/>
+    <w:bookmarkStart w:id="56" w:name="politics-of-numbers"/>
     <w:p>
       <w:pPr>
         <w:pStyle w:val="Heading1"/>
@@ -869,7 +869,7 @@
       </w:r>
     </w:p>
     <w:bookmarkEnd w:id="50"/>
-    <w:bookmarkStart w:id="51" w:name="climate-change-vulnerabilities-1"/>
+    <w:bookmarkStart w:id="55" w:name="climate-change-vulnerabilities-1"/>
     <w:p>
       <w:pPr>
         <w:pStyle w:val="Heading2"/>
@@ -917,10 +917,78 @@
       <w:r>
         <w:t xml:space="preserve">Finally, the indicator only focuses on</w:t>
       </w:r>
-    </w:p>
-    <w:bookmarkEnd w:id="51"/>
-    <w:bookmarkEnd w:id="52"/>
-    <w:bookmarkStart w:id="53" w:name="conclusion"/>
+      <w:r>
+        <w:t xml:space="preserve"> </w:t>
+      </w:r>
+      <w:r>
+        <w:t xml:space="preserve">“</w:t>
+      </w:r>
+      <w:r>
+        <w:t xml:space="preserve">small-scale sudden-onset disasters</w:t>
+      </w:r>
+      <w:r>
+        <w:t xml:space="preserve">”</w:t>
+      </w:r>
+      <w:r>
+        <w:t xml:space="preserve"> </w:t>
+      </w:r>
+      <w:r>
+        <w:t xml:space="preserve">and does not take into account disasters that are long in duration such as persistent droughts or epidemics.</w:t>
+      </w:r>
+      <w:r>
+        <w:rPr>
+          <w:rStyle w:val="FootnoteReference"/>
+        </w:rPr>
+        <w:footnoteReference w:id="51"/>
+      </w:r>
+      <w:r>
+        <w:t xml:space="preserve"> </w:t>
+      </w:r>
+      <w:r>
+        <w:t xml:space="preserve">For example, the Global Burden of Disease Study found that almost two million people died from</w:t>
+      </w:r>
+      <w:r>
+        <w:t xml:space="preserve"> </w:t>
+      </w:r>
+      <w:r>
+        <w:t xml:space="preserve">“</w:t>
+      </w:r>
+      <w:r>
+        <w:t xml:space="preserve">non-optimal temperature,</w:t>
+      </w:r>
+      <w:r>
+        <w:t xml:space="preserve">”</w:t>
+      </w:r>
+      <w:r>
+        <w:t xml:space="preserve"> </w:t>
+      </w:r>
+      <w:r>
+        <w:t xml:space="preserve">an increase of approximately 500,000 people since 1990.</w:t>
+      </w:r>
+      <w:r>
+        <w:rPr>
+          <w:rStyle w:val="FootnoteReference"/>
+        </w:rPr>
+        <w:footnoteReference w:id="53"/>
+      </w:r>
+      <w:r>
+        <w:t xml:space="preserve"> </w:t>
+      </w:r>
+      <w:r>
+        <w:t xml:space="preserve">These slow-onset trends are not represented in indicator 13.1.1 which is a missed opportunity to address climate change impacts that affect more livelihoods than we are willing to count.</w:t>
+      </w:r>
+    </w:p>
+    <w:p>
+      <w:pPr>
+        <w:pStyle w:val="BodyText"/>
+      </w:pPr>
+      <w:r>
+        <w:t xml:space="preserve">The main argument for not counting slow-onset climate impacts has to do with attribution.</w:t>
+      </w:r>
+    </w:p>
+    <w:bookmarkEnd w:id="55"/>
+    <w:bookmarkEnd w:id="56"/>
+    <w:bookmarkStart w:id="57" w:name="conclusion"/>
     <w:p>
       <w:pPr>
         <w:pStyle w:val="Heading1"/>
@@ -929,8 +997,8 @@
         <w:t xml:space="preserve">Conclusion</w:t>
       </w:r>
     </w:p>
-    <w:bookmarkEnd w:id="53"/>
-    <w:bookmarkStart w:id="54" w:name="endnotes"/>
+    <w:bookmarkEnd w:id="57"/>
+    <w:bookmarkStart w:id="58" w:name="endnotes"/>
     <w:p>
       <w:pPr>
         <w:pStyle w:val="Heading1"/>
@@ -939,8 +1007,8 @@
         <w:t xml:space="preserve">Endnotes</w:t>
       </w:r>
     </w:p>
-    <w:bookmarkEnd w:id="54"/>
-    <w:bookmarkStart w:id="65" w:name="bibliography"/>
+    <w:bookmarkEnd w:id="58"/>
+    <w:bookmarkStart w:id="71" w:name="bibliography"/>
     <w:p>
       <w:pPr>
         <w:pStyle w:val="Heading1"/>
@@ -949,8 +1017,8 @@
         <w:t xml:space="preserve">Bibliography</w:t>
       </w:r>
     </w:p>
-    <w:bookmarkStart w:id="64" w:name="refs"/>
-    <w:bookmarkStart w:id="55" w:name="ref-CRED2021"/>
+    <w:bookmarkStart w:id="70" w:name="refs"/>
+    <w:bookmarkStart w:id="59" w:name="ref-CRED2021"/>
     <w:p>
       <w:pPr>
         <w:pStyle w:val="Bibliography"/>
@@ -1003,8 +1071,8 @@
         <w:t xml:space="preserve">.</w:t>
       </w:r>
     </w:p>
-    <w:bookmarkEnd w:id="55"/>
-    <w:bookmarkStart w:id="56" w:name="ref-CRED2021c"/>
+    <w:bookmarkEnd w:id="59"/>
+    <w:bookmarkStart w:id="60" w:name="ref-CRED2021c"/>
     <w:p>
       <w:pPr>
         <w:pStyle w:val="Bibliography"/>
@@ -1075,8 +1143,47 @@
         <w:t xml:space="preserve">.</w:t>
       </w:r>
     </w:p>
-    <w:bookmarkEnd w:id="56"/>
-    <w:bookmarkStart w:id="57" w:name="ref-UNDRR2021"/>
+    <w:bookmarkEnd w:id="60"/>
+    <w:bookmarkStart w:id="61" w:name="ref-GlobalBurdenofDisease2021"/>
+    <w:p>
+      <w:pPr>
+        <w:pStyle w:val="Bibliography"/>
+      </w:pPr>
+      <w:r>
+        <w:t xml:space="preserve">Disease, Global Burden of.</w:t>
+      </w:r>
+      <w:r>
+        <w:t xml:space="preserve"> </w:t>
+      </w:r>
+      <w:r>
+        <w:t xml:space="preserve">“Global Deaths by Non-Optimal Temperatures (1990-2019).”</w:t>
+      </w:r>
+      <w:r>
+        <w:t xml:space="preserve"> </w:t>
+      </w:r>
+      <w:r>
+        <w:t xml:space="preserve">Global Health Data Exchange</w:t>
+      </w:r>
+      <w:r>
+        <w:t xml:space="preserve">, 2021.</w:t>
+      </w:r>
+      <w:r>
+        <w:t xml:space="preserve"> </w:t>
+      </w:r>
+      <w:hyperlink r:id="rId54">
+        <w:r>
+          <w:rPr>
+            <w:rStyle w:val="Hyperlink"/>
+          </w:rPr>
+          <w:t xml:space="preserve">http://ghdx.healthdata.org/gbd-results-tool?params=gbd-api-2019-permalink/66c8de5e1901291e28943e67c681e17c</w:t>
+        </w:r>
+      </w:hyperlink>
+      <w:r>
+        <w:t xml:space="preserve">.</w:t>
+      </w:r>
+    </w:p>
+    <w:bookmarkEnd w:id="61"/>
+    <w:bookmarkStart w:id="62" w:name="ref-UNDRR2021"/>
     <w:p>
       <w:pPr>
         <w:pStyle w:val="Bibliography"/>
@@ -1132,8 +1239,8 @@
         <w:t xml:space="preserve">.</w:t>
       </w:r>
     </w:p>
-    <w:bookmarkEnd w:id="57"/>
-    <w:bookmarkStart w:id="58" w:name="ref-UNDRR2018"/>
+    <w:bookmarkEnd w:id="62"/>
+    <w:bookmarkStart w:id="63" w:name="ref-UNDRR2018"/>
     <w:p>
       <w:pPr>
         <w:pStyle w:val="Bibliography"/>
@@ -1189,8 +1296,8 @@
         <w:t xml:space="preserve">.</w:t>
       </w:r>
     </w:p>
-    <w:bookmarkEnd w:id="58"/>
-    <w:bookmarkStart w:id="59" w:name="ref-UNDRR2015"/>
+    <w:bookmarkEnd w:id="63"/>
+    <w:bookmarkStart w:id="64" w:name="ref-UNDRR2015"/>
     <w:p>
       <w:pPr>
         <w:pStyle w:val="Bibliography"/>
@@ -1252,8 +1359,86 @@
         <w:t xml:space="preserve">.</w:t>
       </w:r>
     </w:p>
-    <w:bookmarkEnd w:id="59"/>
-    <w:bookmarkStart w:id="60" w:name="ref-UNFCCC2021"/>
+    <w:bookmarkEnd w:id="64"/>
+    <w:bookmarkStart w:id="65" w:name="ref-UNDRR2017"/>
+    <w:p>
+      <w:pPr>
+        <w:pStyle w:val="Bibliography"/>
+      </w:pPr>
+      <w:r>
+        <w:t xml:space="preserve">———.</w:t>
+      </w:r>
+      <w:r>
+        <w:t xml:space="preserve"> </w:t>
+      </w:r>
+      <w:r>
+        <w:t xml:space="preserve">“Technical Guidance for Monitoring and Reporting on Progress in Achieving the Global Targets of the</w:t>
+      </w:r>
+      <w:r>
+        <w:t xml:space="preserve"> </w:t>
+      </w:r>
+      <w:r>
+        <w:t xml:space="preserve">Sendai Framework</w:t>
+      </w:r>
+      <w:r>
+        <w:t xml:space="preserve"> </w:t>
+      </w:r>
+      <w:r>
+        <w:t xml:space="preserve">for</w:t>
+      </w:r>
+      <w:r>
+        <w:t xml:space="preserve"> </w:t>
+      </w:r>
+      <w:r>
+        <w:t xml:space="preserve">Disaster Risk Reduction</w:t>
+      </w:r>
+      <w:r>
+        <w:t xml:space="preserve"> </w:t>
+      </w:r>
+      <w:r>
+        <w:t xml:space="preserve">(</w:t>
+      </w:r>
+      <w:r>
+        <w:t xml:space="preserve">New</w:t>
+      </w:r>
+      <w:r>
+        <w:t xml:space="preserve"> </w:t>
+      </w:r>
+      <w:r>
+        <w:t xml:space="preserve">Edition).”</w:t>
+      </w:r>
+      <w:r>
+        <w:t xml:space="preserve"> </w:t>
+      </w:r>
+      <w:r>
+        <w:t xml:space="preserve">Technical Report.</w:t>
+      </w:r>
+      <w:r>
+        <w:t xml:space="preserve"> </w:t>
+      </w:r>
+      <w:r>
+        <w:t xml:space="preserve">United Nations Office for Disaster Reduction</w:t>
+      </w:r>
+      <w:r>
+        <w:t xml:space="preserve">, 2017.</w:t>
+      </w:r>
+      <w:r>
+        <w:t xml:space="preserve"> </w:t>
+      </w:r>
+      <w:hyperlink r:id="rId52">
+        <w:r>
+          <w:rPr>
+            <w:rStyle w:val="Hyperlink"/>
+          </w:rPr>
+          <w:t xml:space="preserve">https://www.undrr.org/publication/technical-guidance-monitoring-and-reporting-progress-achieving-global-targets-sendai</w:t>
+        </w:r>
+      </w:hyperlink>
+      <w:r>
+        <w:t xml:space="preserve">.</w:t>
+      </w:r>
+    </w:p>
+    <w:bookmarkEnd w:id="65"/>
+    <w:bookmarkStart w:id="66" w:name="ref-UNFCCC2021"/>
     <w:p>
       <w:pPr>
         <w:pStyle w:val="Bibliography"/>
@@ -1288,8 +1473,8 @@
         <w:t xml:space="preserve">.</w:t>
       </w:r>
     </w:p>
-    <w:bookmarkEnd w:id="60"/>
-    <w:bookmarkStart w:id="61" w:name="ref-UNFCCC2013"/>
+    <w:bookmarkEnd w:id="66"/>
+    <w:bookmarkStart w:id="67" w:name="ref-UNFCCC2013"/>
     <w:p>
       <w:pPr>
         <w:pStyle w:val="Bibliography"/>
@@ -1366,8 +1551,8 @@
         <w:t xml:space="preserve">.</w:t>
       </w:r>
     </w:p>
-    <w:bookmarkEnd w:id="61"/>
-    <w:bookmarkStart w:id="62" w:name="ref-UNGA2016"/>
+    <w:bookmarkEnd w:id="67"/>
+    <w:bookmarkStart w:id="68" w:name="ref-UNGA2016"/>
     <w:p>
       <w:pPr>
         <w:pStyle w:val="Bibliography"/>
@@ -1411,8 +1596,8 @@
         <w:t xml:space="preserve">.</w:t>
       </w:r>
     </w:p>
-    <w:bookmarkEnd w:id="62"/>
-    <w:bookmarkStart w:id="63" w:name="ref-UNISDR2009"/>
+    <w:bookmarkEnd w:id="68"/>
+    <w:bookmarkStart w:id="69" w:name="ref-UNISDR2009"/>
     <w:p>
       <w:pPr>
         <w:pStyle w:val="Bibliography"/>
@@ -1462,9 +1647,9 @@
         <w:t xml:space="preserve">.</w:t>
       </w:r>
     </w:p>
-    <w:bookmarkEnd w:id="63"/>
-    <w:bookmarkEnd w:id="64"/>
-    <w:bookmarkEnd w:id="65"/>
+    <w:bookmarkEnd w:id="69"/>
+    <w:bookmarkEnd w:id="70"/>
+    <w:bookmarkEnd w:id="71"/>
     <w:sectPr>
       <w:pgSz w:w="12240" w:h="15840"/>
       <w:pgMar w:top="1440" w:right="1440" w:bottom="1440" w:left="1440" w:header="720" w:footer="720" w:gutter="0"/>
@@ -2167,6 +2352,141 @@
       </w:r>
       <w:r>
         <w:t xml:space="preserve">Ibid.</w:t>
+      </w:r>
+    </w:p>
+  </w:footnote>
+  <w:footnote w:id="51">
+    <w:p>
+      <w:pPr>
+        <w:pStyle w:val="FootnoteText"/>
+      </w:pPr>
+      <w:r>
+        <w:rPr>
+          <w:rStyle w:val="FootnoteReference"/>
+        </w:rPr>
+        <w:footnoteRef/>
+      </w:r>
+      <w:r>
+        <w:t xml:space="preserve"> </w:t>
+      </w:r>
+      <w:r>
+        <w:t xml:space="preserve">UNDRR,</w:t>
+      </w:r>
+      <w:r>
+        <w:t xml:space="preserve"> </w:t>
+      </w:r>
+      <w:r>
+        <w:t xml:space="preserve">“Technical Guidance for Monitoring and Reporting on Progress in Achieving the Global Targets of the</w:t>
+      </w:r>
+      <w:r>
+        <w:t xml:space="preserve"> </w:t>
+      </w:r>
+      <w:r>
+        <w:t xml:space="preserve">Sendai Framework</w:t>
+      </w:r>
+      <w:r>
+        <w:t xml:space="preserve"> </w:t>
+      </w:r>
+      <w:r>
+        <w:t xml:space="preserve">for</w:t>
+      </w:r>
+      <w:r>
+        <w:t xml:space="preserve"> </w:t>
+      </w:r>
+      <w:r>
+        <w:t xml:space="preserve">Disaster Risk Reduction</w:t>
+      </w:r>
+      <w:r>
+        <w:t xml:space="preserve"> </w:t>
+      </w:r>
+      <w:r>
+        <w:t xml:space="preserve">(</w:t>
+      </w:r>
+      <w:r>
+        <w:t xml:space="preserve">New</w:t>
+      </w:r>
+      <w:r>
+        <w:t xml:space="preserve"> </w:t>
+      </w:r>
+      <w:r>
+        <w:t xml:space="preserve">Edition),”</w:t>
+      </w:r>
+      <w:r>
+        <w:t xml:space="preserve"> </w:t>
+      </w:r>
+      <w:r>
+        <w:t xml:space="preserve">Technical Report (</w:t>
+      </w:r>
+      <w:r>
+        <w:t xml:space="preserve">United Nations Office for Disaster Reduction</w:t>
+      </w:r>
+      <w:r>
+        <w:t xml:space="preserve">, 2017),</w:t>
+      </w:r>
+      <w:r>
+        <w:t xml:space="preserve"> </w:t>
+      </w:r>
+      <w:hyperlink r:id="rId52">
+        <w:r>
+          <w:rPr>
+            <w:rStyle w:val="Hyperlink"/>
+          </w:rPr>
+          <w:t xml:space="preserve">https://www.undrr.org/publication/technical-guidance-monitoring-and-reporting-progress-achieving-global-targets-sendai</w:t>
+        </w:r>
+      </w:hyperlink>
+      <w:r>
+        <w:t xml:space="preserve">.</w:t>
+      </w:r>
+    </w:p>
+  </w:footnote>
+  <w:footnote w:id="53">
+    <w:p>
+      <w:pPr>
+        <w:pStyle w:val="FootnoteText"/>
+      </w:pPr>
+      <w:r>
+        <w:rPr>
+          <w:rStyle w:val="FootnoteReference"/>
+        </w:rPr>
+        <w:footnoteRef/>
+      </w:r>
+      <w:r>
+        <w:t xml:space="preserve"> </w:t>
+      </w:r>
+      <w:r>
+        <w:t xml:space="preserve">Global Burden of Disease,</w:t>
+      </w:r>
+      <w:r>
+        <w:t xml:space="preserve"> </w:t>
+      </w:r>
+      <w:r>
+        <w:t xml:space="preserve">“Global Deaths by Non-Optimal Temperatures (1990-2019)”</w:t>
+      </w:r>
+      <w:r>
+        <w:t xml:space="preserve"> </w:t>
+      </w:r>
+      <w:r>
+        <w:t xml:space="preserve">(</w:t>
+      </w:r>
+      <w:r>
+        <w:t xml:space="preserve">Global Health Data Exchange</w:t>
+      </w:r>
+      <w:r>
+        <w:t xml:space="preserve">, 2021),</w:t>
+      </w:r>
+      <w:r>
+        <w:t xml:space="preserve"> </w:t>
+      </w:r>
+      <w:hyperlink r:id="rId54">
+        <w:r>
+          <w:rPr>
+            <w:rStyle w:val="Hyperlink"/>
+          </w:rPr>
+          <w:t xml:space="preserve">http://ghdx.healthdata.org/gbd-results-tool?params=gbd-api-2019-permalink/66c8de5e1901291e28943e67c681e17c</w:t>
+        </w:r>
+      </w:hyperlink>
+      <w:r>
+        <w:t xml:space="preserve">.</w:t>
       </w:r>
     </w:p>
   </w:footnote>

</xml_diff>